<commit_message>
Added results to ap labs
</commit_message>
<xml_diff>
--- a/lp/ap/lab2/l2.docx
+++ b/lp/ap/lab2/l2.docx
@@ -1272,508 +1272,566 @@
           <w:rFonts w:eastAsiaTheme="minorEastAsia"/>
         </w:rPr>
         <w:lastRenderedPageBreak/>
-        <w:t>Завдання №2</w:t>
-      </w:r>
-    </w:p>
-    <w:p>
-      <w:pPr>
-        <w:spacing w:before="0" w:after="0" w:line="240" w:lineRule="auto"/>
-        <w:rPr>
-          <w:rFonts w:eastAsiaTheme="minorEastAsia"/>
-          <w:color w:val="5A5A5A" w:themeColor="text1" w:themeTint="A5"/>
-          <w:spacing w:val="15"/>
-          <w:sz w:val="22"/>
-        </w:rPr>
-      </w:pPr>
-    </w:p>
-    <w:p>
-      <w:pPr>
-        <w:spacing w:before="0" w:after="0" w:line="240" w:lineRule="auto"/>
-        <w:rPr>
-          <w:rFonts w:eastAsiaTheme="minorEastAsia"/>
-          <w:color w:val="5A5A5A" w:themeColor="text1" w:themeTint="A5"/>
-          <w:spacing w:val="15"/>
-          <w:sz w:val="22"/>
-        </w:rPr>
-      </w:pPr>
-      <w:r>
-        <w:rPr>
-          <w:rFonts w:eastAsiaTheme="minorEastAsia"/>
-          <w:color w:val="5A5A5A" w:themeColor="text1" w:themeTint="A5"/>
-          <w:spacing w:val="15"/>
-          <w:sz w:val="22"/>
-        </w:rPr>
-        <w:t>#include &lt;stdio.h&gt;</w:t>
-      </w:r>
-    </w:p>
-    <w:p>
-      <w:pPr>
-        <w:spacing w:before="0" w:after="0" w:line="240" w:lineRule="auto"/>
-        <w:rPr>
-          <w:rFonts w:eastAsiaTheme="minorEastAsia"/>
-          <w:color w:val="5A5A5A" w:themeColor="text1" w:themeTint="A5"/>
-          <w:spacing w:val="15"/>
-          <w:sz w:val="22"/>
-        </w:rPr>
-      </w:pPr>
-      <w:r>
-        <w:rPr>
-          <w:rFonts w:eastAsiaTheme="minorEastAsia"/>
-          <w:color w:val="5A5A5A" w:themeColor="text1" w:themeTint="A5"/>
-          <w:spacing w:val="15"/>
-          <w:sz w:val="22"/>
-        </w:rPr>
-        <w:t>#include &lt;math.h&gt;</w:t>
-      </w:r>
-    </w:p>
-    <w:p>
-      <w:pPr>
-        <w:spacing w:before="0" w:after="0" w:line="240" w:lineRule="auto"/>
-        <w:rPr>
-          <w:rFonts w:eastAsiaTheme="minorEastAsia"/>
-          <w:color w:val="5A5A5A" w:themeColor="text1" w:themeTint="A5"/>
-          <w:spacing w:val="15"/>
-          <w:sz w:val="22"/>
-        </w:rPr>
-      </w:pPr>
-    </w:p>
-    <w:p>
-      <w:pPr>
-        <w:spacing w:before="0" w:after="0" w:line="240" w:lineRule="auto"/>
-        <w:rPr>
-          <w:rFonts w:eastAsiaTheme="minorEastAsia"/>
-          <w:color w:val="5A5A5A" w:themeColor="text1" w:themeTint="A5"/>
-          <w:spacing w:val="15"/>
-          <w:sz w:val="22"/>
-        </w:rPr>
-      </w:pPr>
-      <w:r>
-        <w:rPr>
-          <w:rFonts w:eastAsiaTheme="minorEastAsia"/>
-          <w:color w:val="5A5A5A" w:themeColor="text1" w:themeTint="A5"/>
-          <w:spacing w:val="15"/>
-          <w:sz w:val="22"/>
-        </w:rPr>
-        <w:t>double factorial(double n){</w:t>
-      </w:r>
-    </w:p>
-    <w:p>
-      <w:pPr>
-        <w:spacing w:before="0" w:after="0" w:line="240" w:lineRule="auto"/>
-        <w:rPr>
-          <w:rFonts w:eastAsiaTheme="minorEastAsia"/>
-          <w:color w:val="5A5A5A" w:themeColor="text1" w:themeTint="A5"/>
-          <w:spacing w:val="15"/>
-          <w:sz w:val="22"/>
-        </w:rPr>
-      </w:pPr>
-      <w:r>
-        <w:rPr>
-          <w:rFonts w:eastAsiaTheme="minorEastAsia"/>
-          <w:color w:val="5A5A5A" w:themeColor="text1" w:themeTint="A5"/>
-          <w:spacing w:val="15"/>
-          <w:sz w:val="22"/>
-        </w:rPr>
-        <w:t xml:space="preserve">  if (n &lt;= 1)</w:t>
-      </w:r>
-    </w:p>
-    <w:p>
-      <w:pPr>
-        <w:spacing w:before="0" w:after="0" w:line="240" w:lineRule="auto"/>
-        <w:rPr>
-          <w:rFonts w:eastAsiaTheme="minorEastAsia"/>
-          <w:color w:val="5A5A5A" w:themeColor="text1" w:themeTint="A5"/>
-          <w:spacing w:val="15"/>
-          <w:sz w:val="22"/>
-        </w:rPr>
-      </w:pPr>
-      <w:r>
-        <w:rPr>
-          <w:rFonts w:eastAsiaTheme="minorEastAsia"/>
-          <w:color w:val="5A5A5A" w:themeColor="text1" w:themeTint="A5"/>
-          <w:spacing w:val="15"/>
-          <w:sz w:val="22"/>
-        </w:rPr>
-        <w:t xml:space="preserve">    return 1;</w:t>
-      </w:r>
-    </w:p>
-    <w:p>
-      <w:pPr>
-        <w:spacing w:before="0" w:after="0" w:line="240" w:lineRule="auto"/>
-        <w:rPr>
-          <w:rFonts w:eastAsiaTheme="minorEastAsia"/>
-          <w:color w:val="5A5A5A" w:themeColor="text1" w:themeTint="A5"/>
-          <w:spacing w:val="15"/>
-          <w:sz w:val="22"/>
-        </w:rPr>
-      </w:pPr>
-      <w:r>
-        <w:rPr>
-          <w:rFonts w:eastAsiaTheme="minorEastAsia"/>
-          <w:color w:val="5A5A5A" w:themeColor="text1" w:themeTint="A5"/>
-          <w:spacing w:val="15"/>
-          <w:sz w:val="22"/>
-        </w:rPr>
-        <w:t xml:space="preserve">  else    </w:t>
-      </w:r>
-    </w:p>
-    <w:p>
-      <w:pPr>
-        <w:spacing w:before="0" w:after="0" w:line="240" w:lineRule="auto"/>
-        <w:rPr>
-          <w:rFonts w:eastAsiaTheme="minorEastAsia"/>
-          <w:color w:val="5A5A5A" w:themeColor="text1" w:themeTint="A5"/>
-          <w:spacing w:val="15"/>
-          <w:sz w:val="22"/>
-        </w:rPr>
-      </w:pPr>
-      <w:r>
-        <w:rPr>
-          <w:rFonts w:eastAsiaTheme="minorEastAsia"/>
-          <w:color w:val="5A5A5A" w:themeColor="text1" w:themeTint="A5"/>
-          <w:spacing w:val="15"/>
-          <w:sz w:val="22"/>
-        </w:rPr>
-        <w:t xml:space="preserve">    return n * factorial(n - 1);</w:t>
-      </w:r>
-    </w:p>
-    <w:p>
-      <w:pPr>
-        <w:spacing w:before="0" w:after="0" w:line="240" w:lineRule="auto"/>
-        <w:rPr>
-          <w:rFonts w:eastAsiaTheme="minorEastAsia"/>
-          <w:color w:val="5A5A5A" w:themeColor="text1" w:themeTint="A5"/>
-          <w:spacing w:val="15"/>
-          <w:sz w:val="22"/>
-        </w:rPr>
-      </w:pPr>
-      <w:r>
-        <w:rPr>
-          <w:rFonts w:eastAsiaTheme="minorEastAsia"/>
-          <w:color w:val="5A5A5A" w:themeColor="text1" w:themeTint="A5"/>
-          <w:spacing w:val="15"/>
-          <w:sz w:val="22"/>
-        </w:rPr>
-        <w:t>}</w:t>
-      </w:r>
-    </w:p>
-    <w:p>
-      <w:pPr>
-        <w:spacing w:before="0" w:after="0" w:line="240" w:lineRule="auto"/>
-        <w:rPr>
-          <w:rFonts w:eastAsiaTheme="minorEastAsia"/>
-          <w:color w:val="5A5A5A" w:themeColor="text1" w:themeTint="A5"/>
-          <w:spacing w:val="15"/>
-          <w:sz w:val="22"/>
-        </w:rPr>
-      </w:pPr>
-    </w:p>
-    <w:p>
-      <w:pPr>
-        <w:spacing w:before="0" w:after="0" w:line="240" w:lineRule="auto"/>
-        <w:rPr>
-          <w:rFonts w:eastAsiaTheme="minorEastAsia"/>
-          <w:color w:val="5A5A5A" w:themeColor="text1" w:themeTint="A5"/>
-          <w:spacing w:val="15"/>
-          <w:sz w:val="22"/>
-        </w:rPr>
-      </w:pPr>
-      <w:r>
-        <w:rPr>
-          <w:rFonts w:eastAsiaTheme="minorEastAsia"/>
-          <w:color w:val="5A5A5A" w:themeColor="text1" w:themeTint="A5"/>
-          <w:spacing w:val="15"/>
-          <w:sz w:val="22"/>
-        </w:rPr>
-        <w:t xml:space="preserve">double sin2(double x){    </w:t>
-      </w:r>
-    </w:p>
-    <w:p>
-      <w:pPr>
-        <w:spacing w:before="0" w:after="0" w:line="240" w:lineRule="auto"/>
-        <w:rPr>
-          <w:rFonts w:eastAsiaTheme="minorEastAsia"/>
-          <w:color w:val="5A5A5A" w:themeColor="text1" w:themeTint="A5"/>
-          <w:spacing w:val="15"/>
-          <w:sz w:val="22"/>
-        </w:rPr>
-      </w:pPr>
-      <w:r>
-        <w:rPr>
-          <w:rFonts w:eastAsiaTheme="minorEastAsia"/>
-          <w:color w:val="5A5A5A" w:themeColor="text1" w:themeTint="A5"/>
-          <w:spacing w:val="15"/>
-          <w:sz w:val="22"/>
-        </w:rPr>
-        <w:t xml:space="preserve">    return 0.5 * (1 - cos(2 * x));</w:t>
-      </w:r>
-    </w:p>
-    <w:p>
-      <w:pPr>
-        <w:spacing w:before="0" w:after="0" w:line="240" w:lineRule="auto"/>
-        <w:rPr>
-          <w:rFonts w:eastAsiaTheme="minorEastAsia"/>
-          <w:color w:val="5A5A5A" w:themeColor="text1" w:themeTint="A5"/>
-          <w:spacing w:val="15"/>
-          <w:sz w:val="22"/>
-        </w:rPr>
-      </w:pPr>
-      <w:r>
-        <w:rPr>
-          <w:rFonts w:eastAsiaTheme="minorEastAsia"/>
-          <w:color w:val="5A5A5A" w:themeColor="text1" w:themeTint="A5"/>
-          <w:spacing w:val="15"/>
-          <w:sz w:val="22"/>
-        </w:rPr>
-        <w:t>}</w:t>
-      </w:r>
-    </w:p>
-    <w:p>
-      <w:pPr>
-        <w:spacing w:before="0" w:after="0" w:line="240" w:lineRule="auto"/>
-        <w:rPr>
-          <w:rFonts w:eastAsiaTheme="minorEastAsia"/>
-          <w:color w:val="5A5A5A" w:themeColor="text1" w:themeTint="A5"/>
-          <w:spacing w:val="15"/>
-          <w:sz w:val="22"/>
-        </w:rPr>
-      </w:pPr>
-    </w:p>
-    <w:p>
-      <w:pPr>
-        <w:spacing w:before="0" w:after="0" w:line="240" w:lineRule="auto"/>
-        <w:rPr>
-          <w:rFonts w:eastAsiaTheme="minorEastAsia"/>
-          <w:color w:val="5A5A5A" w:themeColor="text1" w:themeTint="A5"/>
-          <w:spacing w:val="15"/>
-          <w:sz w:val="22"/>
-        </w:rPr>
-      </w:pPr>
-      <w:r>
-        <w:rPr>
-          <w:rFonts w:eastAsiaTheme="minorEastAsia"/>
-          <w:color w:val="5A5A5A" w:themeColor="text1" w:themeTint="A5"/>
-          <w:spacing w:val="15"/>
-          <w:sz w:val="22"/>
-        </w:rPr>
-        <w:t>double taylor_item(int k, double x){</w:t>
-      </w:r>
-    </w:p>
-    <w:p>
-      <w:pPr>
-        <w:spacing w:before="0" w:after="0" w:line="240" w:lineRule="auto"/>
-        <w:rPr>
-          <w:rFonts w:eastAsiaTheme="minorEastAsia"/>
-          <w:color w:val="5A5A5A" w:themeColor="text1" w:themeTint="A5"/>
-          <w:spacing w:val="15"/>
-          <w:sz w:val="22"/>
-        </w:rPr>
-      </w:pPr>
-      <w:r>
-        <w:rPr>
-          <w:rFonts w:eastAsiaTheme="minorEastAsia"/>
-          <w:color w:val="5A5A5A" w:themeColor="text1" w:themeTint="A5"/>
-          <w:spacing w:val="15"/>
-          <w:sz w:val="22"/>
-        </w:rPr>
-        <w:t xml:space="preserve">    double u = (pow(2.0, (2 * k) - 1) * pow(x, 2 * k));</w:t>
-      </w:r>
-    </w:p>
-    <w:p>
-      <w:pPr>
-        <w:spacing w:before="0" w:after="0" w:line="240" w:lineRule="auto"/>
-        <w:rPr>
-          <w:rFonts w:eastAsiaTheme="minorEastAsia"/>
-          <w:color w:val="5A5A5A" w:themeColor="text1" w:themeTint="A5"/>
-          <w:spacing w:val="15"/>
-          <w:sz w:val="22"/>
-        </w:rPr>
-      </w:pPr>
-      <w:r>
-        <w:rPr>
-          <w:rFonts w:eastAsiaTheme="minorEastAsia"/>
-          <w:color w:val="5A5A5A" w:themeColor="text1" w:themeTint="A5"/>
-          <w:spacing w:val="15"/>
-          <w:sz w:val="22"/>
-        </w:rPr>
-        <w:t xml:space="preserve">    double f = factorial(2 * k);</w:t>
-      </w:r>
-    </w:p>
-    <w:p>
-      <w:pPr>
-        <w:spacing w:before="0" w:after="0" w:line="240" w:lineRule="auto"/>
-        <w:rPr>
-          <w:rFonts w:eastAsiaTheme="minorEastAsia"/>
-          <w:color w:val="5A5A5A" w:themeColor="text1" w:themeTint="A5"/>
-          <w:spacing w:val="15"/>
-          <w:sz w:val="22"/>
-        </w:rPr>
-      </w:pPr>
-      <w:r>
-        <w:rPr>
-          <w:rFonts w:eastAsiaTheme="minorEastAsia"/>
-          <w:color w:val="5A5A5A" w:themeColor="text1" w:themeTint="A5"/>
-          <w:spacing w:val="15"/>
-          <w:sz w:val="22"/>
-        </w:rPr>
-        <w:t xml:space="preserve">    double s = pow(-1.0, k + 1) * u /  f;</w:t>
-      </w:r>
-    </w:p>
-    <w:p>
-      <w:pPr>
-        <w:spacing w:before="0" w:after="0" w:line="240" w:lineRule="auto"/>
-        <w:rPr>
-          <w:rFonts w:eastAsiaTheme="minorEastAsia"/>
-          <w:color w:val="5A5A5A" w:themeColor="text1" w:themeTint="A5"/>
-          <w:spacing w:val="15"/>
-          <w:sz w:val="22"/>
-        </w:rPr>
-      </w:pPr>
-      <w:r>
-        <w:rPr>
-          <w:rFonts w:eastAsiaTheme="minorEastAsia"/>
-          <w:color w:val="5A5A5A" w:themeColor="text1" w:themeTint="A5"/>
-          <w:spacing w:val="15"/>
-          <w:sz w:val="22"/>
-        </w:rPr>
-        <w:t xml:space="preserve">    return s;</w:t>
-      </w:r>
-    </w:p>
-    <w:p>
-      <w:pPr>
-        <w:spacing w:before="0" w:after="0" w:line="240" w:lineRule="auto"/>
-        <w:rPr>
-          <w:rFonts w:eastAsiaTheme="minorEastAsia"/>
-          <w:color w:val="5A5A5A" w:themeColor="text1" w:themeTint="A5"/>
-          <w:spacing w:val="15"/>
-          <w:sz w:val="22"/>
-        </w:rPr>
-      </w:pPr>
-      <w:r>
-        <w:rPr>
-          <w:rFonts w:eastAsiaTheme="minorEastAsia"/>
-          <w:color w:val="5A5A5A" w:themeColor="text1" w:themeTint="A5"/>
-          <w:spacing w:val="15"/>
-          <w:sz w:val="22"/>
-        </w:rPr>
-        <w:t xml:space="preserve">} </w:t>
-      </w:r>
-    </w:p>
-    <w:p>
-      <w:pPr>
-        <w:spacing w:before="0" w:after="0" w:line="240" w:lineRule="auto"/>
-        <w:rPr>
-          <w:rFonts w:eastAsiaTheme="minorEastAsia"/>
-          <w:color w:val="5A5A5A" w:themeColor="text1" w:themeTint="A5"/>
-          <w:spacing w:val="15"/>
-          <w:sz w:val="22"/>
-        </w:rPr>
-      </w:pPr>
-    </w:p>
-    <w:p>
-      <w:pPr>
-        <w:spacing w:before="0" w:after="0" w:line="240" w:lineRule="auto"/>
-        <w:rPr>
-          <w:rFonts w:eastAsiaTheme="minorEastAsia"/>
-          <w:color w:val="5A5A5A" w:themeColor="text1" w:themeTint="A5"/>
-          <w:spacing w:val="15"/>
-          <w:sz w:val="22"/>
-        </w:rPr>
-      </w:pPr>
-      <w:r>
-        <w:rPr>
-          <w:rFonts w:eastAsiaTheme="minorEastAsia"/>
-          <w:color w:val="5A5A5A" w:themeColor="text1" w:themeTint="A5"/>
-          <w:spacing w:val="15"/>
-          <w:sz w:val="22"/>
-        </w:rPr>
-        <w:t>double taylor(double x){</w:t>
-      </w:r>
-    </w:p>
-    <w:p>
-      <w:pPr>
-        <w:spacing w:before="0" w:after="0" w:line="240" w:lineRule="auto"/>
-        <w:rPr>
-          <w:rFonts w:eastAsiaTheme="minorEastAsia"/>
-          <w:color w:val="5A5A5A" w:themeColor="text1" w:themeTint="A5"/>
-          <w:spacing w:val="15"/>
-          <w:sz w:val="22"/>
-        </w:rPr>
-      </w:pPr>
-      <w:r>
-        <w:rPr>
-          <w:rFonts w:eastAsiaTheme="minorEastAsia"/>
-          <w:color w:val="5A5A5A" w:themeColor="text1" w:themeTint="A5"/>
-          <w:spacing w:val="15"/>
-          <w:sz w:val="22"/>
-        </w:rPr>
-        <w:t xml:space="preserve">    const double E = 0.00001;</w:t>
-      </w:r>
-    </w:p>
-    <w:p>
-      <w:pPr>
-        <w:spacing w:before="0" w:after="0" w:line="240" w:lineRule="auto"/>
-        <w:rPr>
-          <w:rFonts w:eastAsiaTheme="minorEastAsia"/>
-          <w:color w:val="5A5A5A" w:themeColor="text1" w:themeTint="A5"/>
-          <w:spacing w:val="15"/>
-          <w:sz w:val="22"/>
-        </w:rPr>
-      </w:pPr>
-      <w:r>
-        <w:rPr>
-          <w:rFonts w:eastAsiaTheme="minorEastAsia"/>
-          <w:color w:val="5A5A5A" w:themeColor="text1" w:themeTint="A5"/>
-          <w:spacing w:val="15"/>
-          <w:sz w:val="22"/>
-        </w:rPr>
-        <w:t xml:space="preserve">    int i = 0;</w:t>
-      </w:r>
-    </w:p>
-    <w:p>
-      <w:pPr>
-        <w:spacing w:before="0" w:after="0" w:line="240" w:lineRule="auto"/>
-        <w:rPr>
-          <w:rFonts w:eastAsiaTheme="minorEastAsia"/>
-          <w:color w:val="5A5A5A" w:themeColor="text1" w:themeTint="A5"/>
-          <w:spacing w:val="15"/>
-          <w:sz w:val="22"/>
-        </w:rPr>
-      </w:pPr>
-      <w:r>
-        <w:rPr>
-          <w:rFonts w:eastAsiaTheme="minorEastAsia"/>
-          <w:color w:val="5A5A5A" w:themeColor="text1" w:themeTint="A5"/>
-          <w:spacing w:val="15"/>
-          <w:sz w:val="22"/>
-        </w:rPr>
-        <w:t xml:space="preserve">    double result = 0;    </w:t>
-      </w:r>
-    </w:p>
-    <w:p>
-      <w:pPr>
-        <w:spacing w:before="0" w:after="0" w:line="240" w:lineRule="auto"/>
-        <w:rPr>
-          <w:rFonts w:eastAsiaTheme="minorEastAsia"/>
-          <w:color w:val="5A5A5A" w:themeColor="text1" w:themeTint="A5"/>
-          <w:spacing w:val="15"/>
-          <w:sz w:val="22"/>
-        </w:rPr>
-      </w:pPr>
-      <w:r>
-        <w:rPr>
-          <w:rFonts w:eastAsiaTheme="minorEastAsia"/>
-          <w:color w:val="5A5A5A" w:themeColor="text1" w:themeTint="A5"/>
-          <w:spacing w:val="15"/>
-          <w:sz w:val="22"/>
-        </w:rPr>
-        <w:t xml:space="preserve">    double ti;</w:t>
+        <w:t>Результат завдання №1</w:t>
+      </w:r>
+    </w:p>
+    <w:p>
+      <w:r>
+        <w:rPr>
+          <w:noProof/>
+          <w:lang w:val="en-US"/>
+        </w:rPr>
+        <w:drawing>
+          <wp:inline distT="0" distB="0" distL="0" distR="0" wp14:anchorId="5CA40237" wp14:editId="7E18092D">
+            <wp:extent cx="6119495" cy="4438650"/>
+            <wp:effectExtent l="0" t="0" r="0" b="0"/>
+            <wp:docPr id="1" name="Picture 1"/>
+            <wp:cNvGraphicFramePr>
+              <a:graphicFrameLocks xmlns:a="http://schemas.openxmlformats.org/drawingml/2006/main" noChangeAspect="1"/>
+            </wp:cNvGraphicFramePr>
+            <a:graphic xmlns:a="http://schemas.openxmlformats.org/drawingml/2006/main">
+              <a:graphicData uri="http://schemas.openxmlformats.org/drawingml/2006/picture">
+                <pic:pic xmlns:pic="http://schemas.openxmlformats.org/drawingml/2006/picture">
+                  <pic:nvPicPr>
+                    <pic:cNvPr id="1" name=""/>
+                    <pic:cNvPicPr/>
+                  </pic:nvPicPr>
+                  <pic:blipFill>
+                    <a:blip r:embed="rId8"/>
+                    <a:stretch>
+                      <a:fillRect/>
+                    </a:stretch>
+                  </pic:blipFill>
+                  <pic:spPr>
+                    <a:xfrm>
+                      <a:off x="0" y="0"/>
+                      <a:ext cx="6119495" cy="4438650"/>
+                    </a:xfrm>
+                    <a:prstGeom prst="rect">
+                      <a:avLst/>
+                    </a:prstGeom>
+                  </pic:spPr>
+                </pic:pic>
+              </a:graphicData>
+            </a:graphic>
+          </wp:inline>
+        </w:drawing>
       </w:r>
       <w:bookmarkStart w:id="0" w:name="_GoBack"/>
       <w:bookmarkEnd w:id="0"/>
     </w:p>
     <w:p>
       <w:pPr>
+        <w:pStyle w:val="Heading1"/>
+        <w:rPr>
+          <w:rFonts w:eastAsiaTheme="minorEastAsia"/>
+        </w:rPr>
+      </w:pPr>
+      <w:r>
+        <w:rPr>
+          <w:rFonts w:eastAsiaTheme="minorEastAsia"/>
+        </w:rPr>
+        <w:lastRenderedPageBreak/>
+        <w:t>Завдання №2</w:t>
+      </w:r>
+    </w:p>
+    <w:p>
+      <w:pPr>
+        <w:spacing w:before="0" w:after="0" w:line="240" w:lineRule="auto"/>
+        <w:rPr>
+          <w:rFonts w:eastAsiaTheme="minorEastAsia"/>
+          <w:color w:val="5A5A5A" w:themeColor="text1" w:themeTint="A5"/>
+          <w:spacing w:val="15"/>
+          <w:sz w:val="22"/>
+        </w:rPr>
+      </w:pPr>
+    </w:p>
+    <w:p>
+      <w:pPr>
+        <w:spacing w:before="0" w:after="0" w:line="240" w:lineRule="auto"/>
+        <w:rPr>
+          <w:rFonts w:eastAsiaTheme="minorEastAsia"/>
+          <w:color w:val="5A5A5A" w:themeColor="text1" w:themeTint="A5"/>
+          <w:spacing w:val="15"/>
+          <w:sz w:val="22"/>
+        </w:rPr>
+      </w:pPr>
+      <w:r>
+        <w:rPr>
+          <w:rFonts w:eastAsiaTheme="minorEastAsia"/>
+          <w:color w:val="5A5A5A" w:themeColor="text1" w:themeTint="A5"/>
+          <w:spacing w:val="15"/>
+          <w:sz w:val="22"/>
+        </w:rPr>
+        <w:t>#include &lt;stdio.h&gt;</w:t>
+      </w:r>
+    </w:p>
+    <w:p>
+      <w:pPr>
+        <w:spacing w:before="0" w:after="0" w:line="240" w:lineRule="auto"/>
+        <w:rPr>
+          <w:rFonts w:eastAsiaTheme="minorEastAsia"/>
+          <w:color w:val="5A5A5A" w:themeColor="text1" w:themeTint="A5"/>
+          <w:spacing w:val="15"/>
+          <w:sz w:val="22"/>
+        </w:rPr>
+      </w:pPr>
+      <w:r>
+        <w:rPr>
+          <w:rFonts w:eastAsiaTheme="minorEastAsia"/>
+          <w:color w:val="5A5A5A" w:themeColor="text1" w:themeTint="A5"/>
+          <w:spacing w:val="15"/>
+          <w:sz w:val="22"/>
+        </w:rPr>
+        <w:t>#include &lt;math.h&gt;</w:t>
+      </w:r>
+    </w:p>
+    <w:p>
+      <w:pPr>
+        <w:spacing w:before="0" w:after="0" w:line="240" w:lineRule="auto"/>
+        <w:rPr>
+          <w:rFonts w:eastAsiaTheme="minorEastAsia"/>
+          <w:color w:val="5A5A5A" w:themeColor="text1" w:themeTint="A5"/>
+          <w:spacing w:val="15"/>
+          <w:sz w:val="22"/>
+        </w:rPr>
+      </w:pPr>
+    </w:p>
+    <w:p>
+      <w:pPr>
+        <w:spacing w:before="0" w:after="0" w:line="240" w:lineRule="auto"/>
+        <w:rPr>
+          <w:rFonts w:eastAsiaTheme="minorEastAsia"/>
+          <w:color w:val="5A5A5A" w:themeColor="text1" w:themeTint="A5"/>
+          <w:spacing w:val="15"/>
+          <w:sz w:val="22"/>
+        </w:rPr>
+      </w:pPr>
+      <w:r>
+        <w:rPr>
+          <w:rFonts w:eastAsiaTheme="minorEastAsia"/>
+          <w:color w:val="5A5A5A" w:themeColor="text1" w:themeTint="A5"/>
+          <w:spacing w:val="15"/>
+          <w:sz w:val="22"/>
+        </w:rPr>
+        <w:t>double factorial(double n){</w:t>
+      </w:r>
+    </w:p>
+    <w:p>
+      <w:pPr>
+        <w:spacing w:before="0" w:after="0" w:line="240" w:lineRule="auto"/>
+        <w:rPr>
+          <w:rFonts w:eastAsiaTheme="minorEastAsia"/>
+          <w:color w:val="5A5A5A" w:themeColor="text1" w:themeTint="A5"/>
+          <w:spacing w:val="15"/>
+          <w:sz w:val="22"/>
+        </w:rPr>
+      </w:pPr>
+      <w:r>
+        <w:rPr>
+          <w:rFonts w:eastAsiaTheme="minorEastAsia"/>
+          <w:color w:val="5A5A5A" w:themeColor="text1" w:themeTint="A5"/>
+          <w:spacing w:val="15"/>
+          <w:sz w:val="22"/>
+        </w:rPr>
+        <w:t xml:space="preserve">  if (n &lt;= 1)</w:t>
+      </w:r>
+    </w:p>
+    <w:p>
+      <w:pPr>
+        <w:spacing w:before="0" w:after="0" w:line="240" w:lineRule="auto"/>
+        <w:rPr>
+          <w:rFonts w:eastAsiaTheme="minorEastAsia"/>
+          <w:color w:val="5A5A5A" w:themeColor="text1" w:themeTint="A5"/>
+          <w:spacing w:val="15"/>
+          <w:sz w:val="22"/>
+        </w:rPr>
+      </w:pPr>
+      <w:r>
+        <w:rPr>
+          <w:rFonts w:eastAsiaTheme="minorEastAsia"/>
+          <w:color w:val="5A5A5A" w:themeColor="text1" w:themeTint="A5"/>
+          <w:spacing w:val="15"/>
+          <w:sz w:val="22"/>
+        </w:rPr>
+        <w:t xml:space="preserve">    return 1;</w:t>
+      </w:r>
+    </w:p>
+    <w:p>
+      <w:pPr>
+        <w:spacing w:before="0" w:after="0" w:line="240" w:lineRule="auto"/>
+        <w:rPr>
+          <w:rFonts w:eastAsiaTheme="minorEastAsia"/>
+          <w:color w:val="5A5A5A" w:themeColor="text1" w:themeTint="A5"/>
+          <w:spacing w:val="15"/>
+          <w:sz w:val="22"/>
+        </w:rPr>
+      </w:pPr>
+      <w:r>
+        <w:rPr>
+          <w:rFonts w:eastAsiaTheme="minorEastAsia"/>
+          <w:color w:val="5A5A5A" w:themeColor="text1" w:themeTint="A5"/>
+          <w:spacing w:val="15"/>
+          <w:sz w:val="22"/>
+        </w:rPr>
+        <w:t xml:space="preserve">  else    </w:t>
+      </w:r>
+    </w:p>
+    <w:p>
+      <w:pPr>
+        <w:spacing w:before="0" w:after="0" w:line="240" w:lineRule="auto"/>
+        <w:rPr>
+          <w:rFonts w:eastAsiaTheme="minorEastAsia"/>
+          <w:color w:val="5A5A5A" w:themeColor="text1" w:themeTint="A5"/>
+          <w:spacing w:val="15"/>
+          <w:sz w:val="22"/>
+        </w:rPr>
+      </w:pPr>
+      <w:r>
+        <w:rPr>
+          <w:rFonts w:eastAsiaTheme="minorEastAsia"/>
+          <w:color w:val="5A5A5A" w:themeColor="text1" w:themeTint="A5"/>
+          <w:spacing w:val="15"/>
+          <w:sz w:val="22"/>
+        </w:rPr>
+        <w:t xml:space="preserve">    return n * factorial(n - 1);</w:t>
+      </w:r>
+    </w:p>
+    <w:p>
+      <w:pPr>
+        <w:spacing w:before="0" w:after="0" w:line="240" w:lineRule="auto"/>
+        <w:rPr>
+          <w:rFonts w:eastAsiaTheme="minorEastAsia"/>
+          <w:color w:val="5A5A5A" w:themeColor="text1" w:themeTint="A5"/>
+          <w:spacing w:val="15"/>
+          <w:sz w:val="22"/>
+        </w:rPr>
+      </w:pPr>
+      <w:r>
+        <w:rPr>
+          <w:rFonts w:eastAsiaTheme="minorEastAsia"/>
+          <w:color w:val="5A5A5A" w:themeColor="text1" w:themeTint="A5"/>
+          <w:spacing w:val="15"/>
+          <w:sz w:val="22"/>
+        </w:rPr>
+        <w:t>}</w:t>
+      </w:r>
+    </w:p>
+    <w:p>
+      <w:pPr>
+        <w:spacing w:before="0" w:after="0" w:line="240" w:lineRule="auto"/>
+        <w:rPr>
+          <w:rFonts w:eastAsiaTheme="minorEastAsia"/>
+          <w:color w:val="5A5A5A" w:themeColor="text1" w:themeTint="A5"/>
+          <w:spacing w:val="15"/>
+          <w:sz w:val="22"/>
+        </w:rPr>
+      </w:pPr>
+    </w:p>
+    <w:p>
+      <w:pPr>
+        <w:spacing w:before="0" w:after="0" w:line="240" w:lineRule="auto"/>
+        <w:rPr>
+          <w:rFonts w:eastAsiaTheme="minorEastAsia"/>
+          <w:color w:val="5A5A5A" w:themeColor="text1" w:themeTint="A5"/>
+          <w:spacing w:val="15"/>
+          <w:sz w:val="22"/>
+        </w:rPr>
+      </w:pPr>
+      <w:r>
+        <w:rPr>
+          <w:rFonts w:eastAsiaTheme="minorEastAsia"/>
+          <w:color w:val="5A5A5A" w:themeColor="text1" w:themeTint="A5"/>
+          <w:spacing w:val="15"/>
+          <w:sz w:val="22"/>
+        </w:rPr>
+        <w:t xml:space="preserve">double sin2(double x){    </w:t>
+      </w:r>
+    </w:p>
+    <w:p>
+      <w:pPr>
+        <w:spacing w:before="0" w:after="0" w:line="240" w:lineRule="auto"/>
+        <w:rPr>
+          <w:rFonts w:eastAsiaTheme="minorEastAsia"/>
+          <w:color w:val="5A5A5A" w:themeColor="text1" w:themeTint="A5"/>
+          <w:spacing w:val="15"/>
+          <w:sz w:val="22"/>
+        </w:rPr>
+      </w:pPr>
+      <w:r>
+        <w:rPr>
+          <w:rFonts w:eastAsiaTheme="minorEastAsia"/>
+          <w:color w:val="5A5A5A" w:themeColor="text1" w:themeTint="A5"/>
+          <w:spacing w:val="15"/>
+          <w:sz w:val="22"/>
+        </w:rPr>
+        <w:t xml:space="preserve">    return 0.5 * (1 - cos(2 * x));</w:t>
+      </w:r>
+    </w:p>
+    <w:p>
+      <w:pPr>
+        <w:spacing w:before="0" w:after="0" w:line="240" w:lineRule="auto"/>
+        <w:rPr>
+          <w:rFonts w:eastAsiaTheme="minorEastAsia"/>
+          <w:color w:val="5A5A5A" w:themeColor="text1" w:themeTint="A5"/>
+          <w:spacing w:val="15"/>
+          <w:sz w:val="22"/>
+        </w:rPr>
+      </w:pPr>
+      <w:r>
+        <w:rPr>
+          <w:rFonts w:eastAsiaTheme="minorEastAsia"/>
+          <w:color w:val="5A5A5A" w:themeColor="text1" w:themeTint="A5"/>
+          <w:spacing w:val="15"/>
+          <w:sz w:val="22"/>
+        </w:rPr>
+        <w:t>}</w:t>
+      </w:r>
+    </w:p>
+    <w:p>
+      <w:pPr>
+        <w:spacing w:before="0" w:after="0" w:line="240" w:lineRule="auto"/>
+        <w:rPr>
+          <w:rFonts w:eastAsiaTheme="minorEastAsia"/>
+          <w:color w:val="5A5A5A" w:themeColor="text1" w:themeTint="A5"/>
+          <w:spacing w:val="15"/>
+          <w:sz w:val="22"/>
+        </w:rPr>
+      </w:pPr>
+    </w:p>
+    <w:p>
+      <w:pPr>
+        <w:spacing w:before="0" w:after="0" w:line="240" w:lineRule="auto"/>
+        <w:rPr>
+          <w:rFonts w:eastAsiaTheme="minorEastAsia"/>
+          <w:color w:val="5A5A5A" w:themeColor="text1" w:themeTint="A5"/>
+          <w:spacing w:val="15"/>
+          <w:sz w:val="22"/>
+        </w:rPr>
+      </w:pPr>
+      <w:r>
+        <w:rPr>
+          <w:rFonts w:eastAsiaTheme="minorEastAsia"/>
+          <w:color w:val="5A5A5A" w:themeColor="text1" w:themeTint="A5"/>
+          <w:spacing w:val="15"/>
+          <w:sz w:val="22"/>
+        </w:rPr>
+        <w:t>double taylor_item(int k, double x){</w:t>
+      </w:r>
+    </w:p>
+    <w:p>
+      <w:pPr>
+        <w:spacing w:before="0" w:after="0" w:line="240" w:lineRule="auto"/>
+        <w:rPr>
+          <w:rFonts w:eastAsiaTheme="minorEastAsia"/>
+          <w:color w:val="5A5A5A" w:themeColor="text1" w:themeTint="A5"/>
+          <w:spacing w:val="15"/>
+          <w:sz w:val="22"/>
+        </w:rPr>
+      </w:pPr>
+      <w:r>
+        <w:rPr>
+          <w:rFonts w:eastAsiaTheme="minorEastAsia"/>
+          <w:color w:val="5A5A5A" w:themeColor="text1" w:themeTint="A5"/>
+          <w:spacing w:val="15"/>
+          <w:sz w:val="22"/>
+        </w:rPr>
+        <w:t xml:space="preserve">    double u = (pow(2.0, (2 * k) - 1) * pow(x, 2 * k));</w:t>
+      </w:r>
+    </w:p>
+    <w:p>
+      <w:pPr>
+        <w:spacing w:before="0" w:after="0" w:line="240" w:lineRule="auto"/>
+        <w:rPr>
+          <w:rFonts w:eastAsiaTheme="minorEastAsia"/>
+          <w:color w:val="5A5A5A" w:themeColor="text1" w:themeTint="A5"/>
+          <w:spacing w:val="15"/>
+          <w:sz w:val="22"/>
+        </w:rPr>
+      </w:pPr>
+      <w:r>
+        <w:rPr>
+          <w:rFonts w:eastAsiaTheme="minorEastAsia"/>
+          <w:color w:val="5A5A5A" w:themeColor="text1" w:themeTint="A5"/>
+          <w:spacing w:val="15"/>
+          <w:sz w:val="22"/>
+        </w:rPr>
+        <w:t xml:space="preserve">    double f = factorial(2 * k);</w:t>
+      </w:r>
+    </w:p>
+    <w:p>
+      <w:pPr>
+        <w:spacing w:before="0" w:after="0" w:line="240" w:lineRule="auto"/>
+        <w:rPr>
+          <w:rFonts w:eastAsiaTheme="minorEastAsia"/>
+          <w:color w:val="5A5A5A" w:themeColor="text1" w:themeTint="A5"/>
+          <w:spacing w:val="15"/>
+          <w:sz w:val="22"/>
+        </w:rPr>
+      </w:pPr>
+      <w:r>
+        <w:rPr>
+          <w:rFonts w:eastAsiaTheme="minorEastAsia"/>
+          <w:color w:val="5A5A5A" w:themeColor="text1" w:themeTint="A5"/>
+          <w:spacing w:val="15"/>
+          <w:sz w:val="22"/>
+        </w:rPr>
+        <w:t xml:space="preserve">    double s = pow(-1.0, k + 1) * u /  f;</w:t>
+      </w:r>
+    </w:p>
+    <w:p>
+      <w:pPr>
+        <w:spacing w:before="0" w:after="0" w:line="240" w:lineRule="auto"/>
+        <w:rPr>
+          <w:rFonts w:eastAsiaTheme="minorEastAsia"/>
+          <w:color w:val="5A5A5A" w:themeColor="text1" w:themeTint="A5"/>
+          <w:spacing w:val="15"/>
+          <w:sz w:val="22"/>
+        </w:rPr>
+      </w:pPr>
+      <w:r>
+        <w:rPr>
+          <w:rFonts w:eastAsiaTheme="minorEastAsia"/>
+          <w:color w:val="5A5A5A" w:themeColor="text1" w:themeTint="A5"/>
+          <w:spacing w:val="15"/>
+          <w:sz w:val="22"/>
+        </w:rPr>
+        <w:t xml:space="preserve">    return s;</w:t>
+      </w:r>
+    </w:p>
+    <w:p>
+      <w:pPr>
+        <w:spacing w:before="0" w:after="0" w:line="240" w:lineRule="auto"/>
+        <w:rPr>
+          <w:rFonts w:eastAsiaTheme="minorEastAsia"/>
+          <w:color w:val="5A5A5A" w:themeColor="text1" w:themeTint="A5"/>
+          <w:spacing w:val="15"/>
+          <w:sz w:val="22"/>
+        </w:rPr>
+      </w:pPr>
+      <w:r>
+        <w:rPr>
+          <w:rFonts w:eastAsiaTheme="minorEastAsia"/>
+          <w:color w:val="5A5A5A" w:themeColor="text1" w:themeTint="A5"/>
+          <w:spacing w:val="15"/>
+          <w:sz w:val="22"/>
+        </w:rPr>
+        <w:t xml:space="preserve">} </w:t>
+      </w:r>
+    </w:p>
+    <w:p>
+      <w:pPr>
+        <w:spacing w:before="0" w:after="0" w:line="240" w:lineRule="auto"/>
+        <w:rPr>
+          <w:rFonts w:eastAsiaTheme="minorEastAsia"/>
+          <w:color w:val="5A5A5A" w:themeColor="text1" w:themeTint="A5"/>
+          <w:spacing w:val="15"/>
+          <w:sz w:val="22"/>
+        </w:rPr>
+      </w:pPr>
+    </w:p>
+    <w:p>
+      <w:pPr>
+        <w:spacing w:before="0" w:after="0" w:line="240" w:lineRule="auto"/>
+        <w:rPr>
+          <w:rFonts w:eastAsiaTheme="minorEastAsia"/>
+          <w:color w:val="5A5A5A" w:themeColor="text1" w:themeTint="A5"/>
+          <w:spacing w:val="15"/>
+          <w:sz w:val="22"/>
+        </w:rPr>
+      </w:pPr>
+      <w:r>
+        <w:rPr>
+          <w:rFonts w:eastAsiaTheme="minorEastAsia"/>
+          <w:color w:val="5A5A5A" w:themeColor="text1" w:themeTint="A5"/>
+          <w:spacing w:val="15"/>
+          <w:sz w:val="22"/>
+        </w:rPr>
+        <w:t>double taylor(double x){</w:t>
+      </w:r>
+    </w:p>
+    <w:p>
+      <w:pPr>
+        <w:spacing w:before="0" w:after="0" w:line="240" w:lineRule="auto"/>
+        <w:rPr>
+          <w:rFonts w:eastAsiaTheme="minorEastAsia"/>
+          <w:color w:val="5A5A5A" w:themeColor="text1" w:themeTint="A5"/>
+          <w:spacing w:val="15"/>
+          <w:sz w:val="22"/>
+        </w:rPr>
+      </w:pPr>
+      <w:r>
+        <w:rPr>
+          <w:rFonts w:eastAsiaTheme="minorEastAsia"/>
+          <w:color w:val="5A5A5A" w:themeColor="text1" w:themeTint="A5"/>
+          <w:spacing w:val="15"/>
+          <w:sz w:val="22"/>
+        </w:rPr>
+        <w:t xml:space="preserve">    const double E = 0.00001;</w:t>
+      </w:r>
+    </w:p>
+    <w:p>
+      <w:pPr>
+        <w:spacing w:before="0" w:after="0" w:line="240" w:lineRule="auto"/>
+        <w:rPr>
+          <w:rFonts w:eastAsiaTheme="minorEastAsia"/>
+          <w:color w:val="5A5A5A" w:themeColor="text1" w:themeTint="A5"/>
+          <w:spacing w:val="15"/>
+          <w:sz w:val="22"/>
+        </w:rPr>
+      </w:pPr>
+      <w:r>
+        <w:rPr>
+          <w:rFonts w:eastAsiaTheme="minorEastAsia"/>
+          <w:color w:val="5A5A5A" w:themeColor="text1" w:themeTint="A5"/>
+          <w:spacing w:val="15"/>
+          <w:sz w:val="22"/>
+        </w:rPr>
+        <w:t xml:space="preserve">    int i = 0;</w:t>
+      </w:r>
+    </w:p>
+    <w:p>
+      <w:pPr>
+        <w:spacing w:before="0" w:after="0" w:line="240" w:lineRule="auto"/>
+        <w:rPr>
+          <w:rFonts w:eastAsiaTheme="minorEastAsia"/>
+          <w:color w:val="5A5A5A" w:themeColor="text1" w:themeTint="A5"/>
+          <w:spacing w:val="15"/>
+          <w:sz w:val="22"/>
+        </w:rPr>
+      </w:pPr>
+      <w:r>
+        <w:rPr>
+          <w:rFonts w:eastAsiaTheme="minorEastAsia"/>
+          <w:color w:val="5A5A5A" w:themeColor="text1" w:themeTint="A5"/>
+          <w:spacing w:val="15"/>
+          <w:sz w:val="22"/>
+        </w:rPr>
+        <w:t xml:space="preserve">    double result = 0;    </w:t>
+      </w:r>
+    </w:p>
+    <w:p>
+      <w:pPr>
+        <w:spacing w:before="0" w:after="0" w:line="240" w:lineRule="auto"/>
+        <w:rPr>
+          <w:rFonts w:eastAsiaTheme="minorEastAsia"/>
+          <w:color w:val="5A5A5A" w:themeColor="text1" w:themeTint="A5"/>
+          <w:spacing w:val="15"/>
+          <w:sz w:val="22"/>
+        </w:rPr>
+      </w:pPr>
+      <w:r>
+        <w:rPr>
+          <w:rFonts w:eastAsiaTheme="minorEastAsia"/>
+          <w:color w:val="5A5A5A" w:themeColor="text1" w:themeTint="A5"/>
+          <w:spacing w:val="15"/>
+          <w:sz w:val="22"/>
+        </w:rPr>
+        <w:t xml:space="preserve">    double ti;</w:t>
+      </w:r>
+    </w:p>
+    <w:p>
+      <w:pPr>
         <w:spacing w:before="0" w:after="0" w:line="240" w:lineRule="auto"/>
         <w:rPr>
           <w:rFonts w:eastAsiaTheme="minorEastAsia"/>
@@ -2126,8 +2184,8 @@
       </w:r>
     </w:p>
     <w:sectPr>
-      <w:headerReference w:type="default" r:id="rId8"/>
-      <w:footerReference w:type="default" r:id="rId9"/>
+      <w:headerReference w:type="default" r:id="rId9"/>
+      <w:footerReference w:type="default" r:id="rId10"/>
       <w:pgSz w:w="11906" w:h="16838"/>
       <w:pgMar w:top="1134" w:right="851" w:bottom="1134" w:left="1418" w:header="709" w:footer="709" w:gutter="0"/>
       <w:cols w:space="708"/>
@@ -2217,7 +2275,7 @@
             <w:sz w:val="24"/>
             <w:szCs w:val="24"/>
           </w:rPr>
-          <w:t>3</w:t>
+          <w:t>4</w:t>
         </w:r>
         <w:r>
           <w:rPr>
@@ -4222,14 +4280,14 @@
   </w:font>
   <w:font w:name="Times New Roman">
     <w:panose1 w:val="02020603050405020304"/>
-    <w:charset w:val="CC"/>
+    <w:charset w:val="00"/>
     <w:family w:val="roman"/>
     <w:pitch w:val="variable"/>
-    <w:sig w:usb0="E0002AFF" w:usb1="C0007841" w:usb2="00000009" w:usb3="00000000" w:csb0="000001FF" w:csb1="00000000"/>
+    <w:sig w:usb0="E0002AFF" w:usb1="C0007843" w:usb2="00000009" w:usb3="00000000" w:csb0="000001FF" w:csb1="00000000"/>
   </w:font>
   <w:font w:name="Courier New">
     <w:panose1 w:val="02070309020205020404"/>
-    <w:charset w:val="CC"/>
+    <w:charset w:val="00"/>
     <w:family w:val="modern"/>
     <w:pitch w:val="fixed"/>
     <w:sig w:usb0="E0002AFF" w:usb1="C0007843" w:usb2="00000009" w:usb3="00000000" w:csb0="000001FF" w:csb1="00000000"/>
@@ -4243,20 +4301,20 @@
   </w:font>
   <w:font w:name="Calibri">
     <w:panose1 w:val="020F0502020204030204"/>
-    <w:charset w:val="CC"/>
+    <w:charset w:val="00"/>
     <w:family w:val="swiss"/>
     <w:pitch w:val="variable"/>
     <w:sig w:usb0="E00002FF" w:usb1="4000ACFF" w:usb2="00000001" w:usb3="00000000" w:csb0="0000019F" w:csb1="00000000"/>
   </w:font>
   <w:font w:name="Calibri Light">
     <w:panose1 w:val="020F0302020204030204"/>
-    <w:charset w:val="CC"/>
+    <w:charset w:val="00"/>
     <w:family w:val="swiss"/>
     <w:pitch w:val="variable"/>
     <w:sig w:usb0="A00002EF" w:usb1="4000207B" w:usb2="00000000" w:usb3="00000000" w:csb0="0000019F" w:csb1="00000000"/>
   </w:font>
   <w:font w:name="Segoe UI">
-    <w:panose1 w:val="020B0502040204020203"/>
+    <w:panose1 w:val="00000000000000000000"/>
     <w:charset w:val="00"/>
     <w:family w:val="swiss"/>
     <w:notTrueType/>
@@ -4293,6 +4351,7 @@
     <w:rsid w:val="00061B59"/>
     <w:rsid w:val="000D63AC"/>
     <w:rsid w:val="00393F2C"/>
+    <w:rsid w:val="003C79DF"/>
     <w:rsid w:val="0042068D"/>
     <w:rsid w:val="00451139"/>
     <w:rsid w:val="00483914"/>
@@ -4318,7 +4377,7 @@
   <w:themeFontLang w:val="uk-UA"/>
   <w:clrSchemeMapping w:bg1="light1" w:t1="dark1" w:bg2="light2" w:t2="dark2" w:accent1="accent1" w:accent2="accent2" w:accent3="accent3" w:accent4="accent4" w:accent5="accent5" w:accent6="accent6" w:hyperlink="hyperlink" w:followedHyperlink="followedHyperlink"/>
   <w:decimalSymbol w:val=","/>
-  <w:listSeparator w:val=","/>
+  <w:listSeparator w:val=";"/>
   <w15:chartTrackingRefBased/>
 </w:settings>
 </file>
@@ -5026,7 +5085,7 @@
 </file>
 
 <file path=customXml/itemProps1.xml><?xml version="1.0" encoding="utf-8"?>
-<ds:datastoreItem xmlns:ds="http://schemas.openxmlformats.org/officeDocument/2006/customXml" ds:itemID="{E0535A2A-DFA6-4824-AB77-E742893FC31A}">
+<ds:datastoreItem xmlns:ds="http://schemas.openxmlformats.org/officeDocument/2006/customXml" ds:itemID="{738AC00B-FE5F-4D6C-BAA6-D050C0B38B0A}">
   <ds:schemaRefs>
     <ds:schemaRef ds:uri="http://schemas.openxmlformats.org/officeDocument/2006/bibliography"/>
   </ds:schemaRefs>

</xml_diff>